<commit_message>
put stemmer before ascii folding
</commit_message>
<xml_diff>
--- a/Indexer/documents/romanian.docx
+++ b/Indexer/documents/romanian.docx
@@ -3,31 +3,45 @@
 <w:document xmlns:wpc="http://schemas.microsoft.com/office/word/2010/wordprocessingCanvas" xmlns:mc="http://schemas.openxmlformats.org/markup-compatibility/2006" xmlns:o="urn:schemas-microsoft-com:office:office" xmlns:r="http://schemas.openxmlformats.org/officeDocument/2006/relationships" xmlns:m="http://schemas.openxmlformats.org/officeDocument/2006/math" xmlns:v="urn:schemas-microsoft-com:vml" xmlns:wp14="http://schemas.microsoft.com/office/word/2010/wordprocessingDrawing" xmlns:wp="http://schemas.openxmlformats.org/drawingml/2006/wordprocessingDrawing" xmlns:w10="urn:schemas-microsoft-com:office:word" xmlns:w="http://schemas.openxmlformats.org/wordprocessingml/2006/main" xmlns:w14="http://schemas.microsoft.com/office/word/2010/wordml" xmlns:w15="http://schemas.microsoft.com/office/word/2012/wordml" xmlns:wpg="http://schemas.microsoft.com/office/word/2010/wordprocessingGroup" xmlns:wpi="http://schemas.microsoft.com/office/word/2010/wordprocessingInk" xmlns:wne="http://schemas.microsoft.com/office/word/2006/wordml" xmlns:wps="http://schemas.microsoft.com/office/word/2010/wordprocessingShape" mc:Ignorable="w14 w15 wp14">
   <w:body>
     <w:p>
-      <w:pPr>
+      <w:r>
         <w:rPr>
-          <w:lang w:val="ro-RO"/>
+          <w:rFonts w:ascii="Trebuchet MS" w:hAnsi="Trebuchet MS"/>
+          <w:i/>
+          <w:iCs/>
+          <w:color w:val="000000"/>
+          <w:sz w:val="21"/>
+          <w:szCs w:val="21"/>
+          <w:shd w:val="clear" w:color="auto" w:fill="FFFFFF"/>
         </w:rPr>
-      </w:pPr>
-      <w:r>
-        <w:t>Mai</w:t>
+        <w:t>reacțion</w:t>
       </w:r>
       <w:r>
         <w:rPr>
-          <w:lang w:val="ro-RO"/>
+          <w:rStyle w:val="accented"/>
+          <w:rFonts w:ascii="Trebuchet MS" w:hAnsi="Trebuchet MS"/>
+          <w:b/>
+          <w:bCs/>
+          <w:color w:val="000000"/>
+          <w:sz w:val="21"/>
+          <w:szCs w:val="21"/>
+          <w:shd w:val="clear" w:color="auto" w:fill="FFFFFF"/>
         </w:rPr>
-        <w:t>muţelor caruţa caşcavalului brânza</w:t>
+        <w:t>ă</w:t>
       </w:r>
       <w:r>
-        <w:t xml:space="preserve"> prefeţele eseu şi pr</w:t>
-      </w:r>
-      <w:r>
-        <w:t>e</w:t>
+        <w:rPr>
+          <w:rFonts w:ascii="Trebuchet MS" w:hAnsi="Trebuchet MS"/>
+          <w:i/>
+          <w:iCs/>
+          <w:color w:val="000000"/>
+          <w:sz w:val="21"/>
+          <w:szCs w:val="21"/>
+          <w:shd w:val="clear" w:color="auto" w:fill="FFFFFF"/>
+        </w:rPr>
+        <w:t>rii</w:t>
       </w:r>
       <w:bookmarkStart w:id="0" w:name="_GoBack"/>
       <w:bookmarkEnd w:id="0"/>
-      <w:r>
-        <w:t>faţă</w:t>
-      </w:r>
     </w:p>
     <w:sectPr>
       <w:pgSz w:w="12240" w:h="15840"/>
@@ -460,6 +474,23 @@
     <w:semiHidden/>
     <w:unhideWhenUsed/>
   </w:style>
+  <w:style w:type="character" w:styleId="Hyperlink">
+    <w:name w:val="Hyperlink"/>
+    <w:basedOn w:val="DefaultParagraphFont"/>
+    <w:uiPriority w:val="99"/>
+    <w:semiHidden/>
+    <w:unhideWhenUsed/>
+    <w:rsid w:val="00E55F5B"/>
+    <w:rPr>
+      <w:color w:val="0000FF"/>
+      <w:u w:val="single"/>
+    </w:rPr>
+  </w:style>
+  <w:style w:type="character" w:customStyle="1" w:styleId="accented">
+    <w:name w:val="accented"/>
+    <w:basedOn w:val="DefaultParagraphFont"/>
+    <w:rsid w:val="001F3DB9"/>
+  </w:style>
 </w:styles>
 </file>
 

</xml_diff>

<commit_message>
score, IDF and TF for a multiple term query
</commit_message>
<xml_diff>
--- a/Indexer/documents/romanian.docx
+++ b/Indexer/documents/romanian.docx
@@ -3,42 +3,24 @@
 <w:document xmlns:wpc="http://schemas.microsoft.com/office/word/2010/wordprocessingCanvas" xmlns:mc="http://schemas.openxmlformats.org/markup-compatibility/2006" xmlns:o="urn:schemas-microsoft-com:office:office" xmlns:r="http://schemas.openxmlformats.org/officeDocument/2006/relationships" xmlns:m="http://schemas.openxmlformats.org/officeDocument/2006/math" xmlns:v="urn:schemas-microsoft-com:vml" xmlns:wp14="http://schemas.microsoft.com/office/word/2010/wordprocessingDrawing" xmlns:wp="http://schemas.openxmlformats.org/drawingml/2006/wordprocessingDrawing" xmlns:w10="urn:schemas-microsoft-com:office:word" xmlns:w="http://schemas.openxmlformats.org/wordprocessingml/2006/main" xmlns:w14="http://schemas.microsoft.com/office/word/2010/wordml" xmlns:w15="http://schemas.microsoft.com/office/word/2012/wordml" xmlns:wpg="http://schemas.microsoft.com/office/word/2010/wordprocessingGroup" xmlns:wpi="http://schemas.microsoft.com/office/word/2010/wordprocessingInk" xmlns:wne="http://schemas.microsoft.com/office/word/2006/wordml" xmlns:wps="http://schemas.microsoft.com/office/word/2010/wordprocessingShape" mc:Ignorable="w14 w15 wp14">
   <w:body>
     <w:p>
+      <w:pPr>
+        <w:rPr>
+          <w:lang w:val="ro-RO"/>
+        </w:rPr>
+      </w:pPr>
+      <w:r>
+        <w:t xml:space="preserve">o </w:t>
+      </w:r>
+      <w:proofErr w:type="spellStart"/>
+      <w:r>
+        <w:t>maimu</w:t>
+      </w:r>
+      <w:proofErr w:type="spellEnd"/>
       <w:r>
         <w:rPr>
-          <w:rFonts w:ascii="Trebuchet MS" w:hAnsi="Trebuchet MS"/>
-          <w:i/>
-          <w:iCs/>
-          <w:color w:val="000000"/>
-          <w:sz w:val="21"/>
-          <w:szCs w:val="21"/>
-          <w:shd w:val="clear" w:color="auto" w:fill="FFFFFF"/>
+          <w:lang w:val="ro-RO"/>
         </w:rPr>
-        <w:t>reacțion</w:t>
-      </w:r>
-      <w:r>
-        <w:rPr>
-          <w:rStyle w:val="accented"/>
-          <w:rFonts w:ascii="Trebuchet MS" w:hAnsi="Trebuchet MS"/>
-          <w:b/>
-          <w:bCs/>
-          <w:color w:val="000000"/>
-          <w:sz w:val="21"/>
-          <w:szCs w:val="21"/>
-          <w:shd w:val="clear" w:color="auto" w:fill="FFFFFF"/>
-        </w:rPr>
-        <w:t>ă</w:t>
-      </w:r>
-      <w:r>
-        <w:rPr>
-          <w:rFonts w:ascii="Trebuchet MS" w:hAnsi="Trebuchet MS"/>
-          <w:i/>
-          <w:iCs/>
-          <w:color w:val="000000"/>
-          <w:sz w:val="21"/>
-          <w:szCs w:val="21"/>
-          <w:shd w:val="clear" w:color="auto" w:fill="FFFFFF"/>
-        </w:rPr>
-        <w:t>rii</w:t>
+        <w:t>ţă şi o banană</w:t>
       </w:r>
       <w:bookmarkStart w:id="0" w:name="_GoBack"/>
       <w:bookmarkEnd w:id="0"/>

</xml_diff>